<commit_message>
Changes in FR process
</commit_message>
<xml_diff>
--- a/Faza2-SSU/mia/team-7-in-corpore-sano-ssu-mia-brisanje-trenera/team-7-in-corpore-sano-ssu-mia-brisanje-trenera-v1.1.docx
+++ b/Faza2-SSU/mia/team-7-in-corpore-sano-ssu-mia-brisanje-trenera/team-7-in-corpore-sano-ssu-mia-brisanje-trenera-v1.1.docx
@@ -811,7 +811,6 @@
               <w:color w:val="auto"/>
             </w:rPr>
           </w:pPr>
-          <w:proofErr w:type="spellStart"/>
           <w:r>
             <w:rPr>
               <w:rFonts w:ascii="Times New Roman" w:hAnsi="Times New Roman" w:cs="Times New Roman"/>
@@ -819,7 +818,6 @@
             </w:rPr>
             <w:t>Sadržaj</w:t>
           </w:r>
-          <w:proofErr w:type="spellEnd"/>
         </w:p>
         <w:p>
           <w:pPr>
@@ -1993,7 +1991,6 @@
         <w:lastRenderedPageBreak/>
         <w:t xml:space="preserve">1. </w:t>
       </w:r>
-      <w:proofErr w:type="spellStart"/>
       <w:r>
         <w:rPr>
           <w:rFonts w:ascii="Times New Roman" w:hAnsi="Times New Roman" w:cs="Times New Roman"/>
@@ -2005,7 +2002,6 @@
         <w:t>Uvod</w:t>
       </w:r>
       <w:bookmarkEnd w:id="0"/>
-      <w:proofErr w:type="spellEnd"/>
     </w:p>
     <w:p>
       <w:pPr>
@@ -2035,7 +2031,6 @@
         </w:rPr>
         <w:t xml:space="preserve">1.1. </w:t>
       </w:r>
-      <w:proofErr w:type="spellStart"/>
       <w:r>
         <w:rPr>
           <w:rFonts w:ascii="Times New Roman" w:hAnsi="Times New Roman" w:cs="Times New Roman"/>
@@ -2049,7 +2044,6 @@
         <w:t>Rezime</w:t>
       </w:r>
       <w:bookmarkEnd w:id="1"/>
-      <w:proofErr w:type="spellEnd"/>
     </w:p>
     <w:p>
       <w:pPr>
@@ -2065,209 +2059,29 @@
           <w:rFonts w:ascii="Times New Roman" w:hAnsi="Times New Roman" w:cs="Times New Roman"/>
           <w:lang w:val="en-US"/>
         </w:rPr>
-        <w:t xml:space="preserve">U </w:t>
-      </w:r>
-      <w:proofErr w:type="spellStart"/>
+        <w:t xml:space="preserve">U ovom SSU dokumentu će biti definisan scenario slučaja upotrebe prilikom </w:t>
+      </w:r>
       <w:r>
         <w:rPr>
           <w:rFonts w:ascii="Times New Roman" w:hAnsi="Times New Roman" w:cs="Times New Roman"/>
           <w:lang w:val="en-US"/>
         </w:rPr>
-        <w:t>ovom</w:t>
-      </w:r>
-      <w:proofErr w:type="spellEnd"/>
+        <w:t xml:space="preserve">brisanja </w:t>
+      </w:r>
       <w:r>
         <w:rPr>
           <w:rFonts w:ascii="Times New Roman" w:hAnsi="Times New Roman" w:cs="Times New Roman"/>
           <w:lang w:val="en-US"/>
         </w:rPr>
-        <w:t xml:space="preserve"> SSU </w:t>
-      </w:r>
-      <w:proofErr w:type="spellStart"/>
+        <w:t>trenera</w:t>
+      </w:r>
       <w:r>
         <w:rPr>
           <w:rFonts w:ascii="Times New Roman" w:hAnsi="Times New Roman" w:cs="Times New Roman"/>
           <w:lang w:val="en-US"/>
         </w:rPr>
-        <w:t>dokumentu</w:t>
-      </w:r>
-      <w:proofErr w:type="spellEnd"/>
-      <w:r>
-        <w:rPr>
-          <w:rFonts w:ascii="Times New Roman" w:hAnsi="Times New Roman" w:cs="Times New Roman"/>
-          <w:lang w:val="en-US"/>
-        </w:rPr>
-        <w:t xml:space="preserve"> </w:t>
-      </w:r>
-      <w:proofErr w:type="spellStart"/>
-      <w:r>
-        <w:rPr>
-          <w:rFonts w:ascii="Times New Roman" w:hAnsi="Times New Roman" w:cs="Times New Roman"/>
-          <w:lang w:val="en-US"/>
-        </w:rPr>
-        <w:t>će</w:t>
-      </w:r>
-      <w:proofErr w:type="spellEnd"/>
-      <w:r>
-        <w:rPr>
-          <w:rFonts w:ascii="Times New Roman" w:hAnsi="Times New Roman" w:cs="Times New Roman"/>
-          <w:lang w:val="en-US"/>
-        </w:rPr>
-        <w:t xml:space="preserve"> </w:t>
-      </w:r>
-      <w:proofErr w:type="spellStart"/>
-      <w:r>
-        <w:rPr>
-          <w:rFonts w:ascii="Times New Roman" w:hAnsi="Times New Roman" w:cs="Times New Roman"/>
-          <w:lang w:val="en-US"/>
-        </w:rPr>
-        <w:t>biti</w:t>
-      </w:r>
-      <w:proofErr w:type="spellEnd"/>
-      <w:r>
-        <w:rPr>
-          <w:rFonts w:ascii="Times New Roman" w:hAnsi="Times New Roman" w:cs="Times New Roman"/>
-          <w:lang w:val="en-US"/>
-        </w:rPr>
-        <w:t xml:space="preserve"> </w:t>
-      </w:r>
-      <w:proofErr w:type="spellStart"/>
-      <w:r>
-        <w:rPr>
-          <w:rFonts w:ascii="Times New Roman" w:hAnsi="Times New Roman" w:cs="Times New Roman"/>
-          <w:lang w:val="en-US"/>
-        </w:rPr>
-        <w:t>definisan</w:t>
-      </w:r>
-      <w:proofErr w:type="spellEnd"/>
-      <w:r>
-        <w:rPr>
-          <w:rFonts w:ascii="Times New Roman" w:hAnsi="Times New Roman" w:cs="Times New Roman"/>
-          <w:lang w:val="en-US"/>
-        </w:rPr>
-        <w:t xml:space="preserve"> scenario </w:t>
-      </w:r>
-      <w:proofErr w:type="spellStart"/>
-      <w:r>
-        <w:rPr>
-          <w:rFonts w:ascii="Times New Roman" w:hAnsi="Times New Roman" w:cs="Times New Roman"/>
-          <w:lang w:val="en-US"/>
-        </w:rPr>
-        <w:t>slučaja</w:t>
-      </w:r>
-      <w:proofErr w:type="spellEnd"/>
-      <w:r>
-        <w:rPr>
-          <w:rFonts w:ascii="Times New Roman" w:hAnsi="Times New Roman" w:cs="Times New Roman"/>
-          <w:lang w:val="en-US"/>
-        </w:rPr>
-        <w:t xml:space="preserve"> </w:t>
-      </w:r>
-      <w:proofErr w:type="spellStart"/>
-      <w:r>
-        <w:rPr>
-          <w:rFonts w:ascii="Times New Roman" w:hAnsi="Times New Roman" w:cs="Times New Roman"/>
-          <w:lang w:val="en-US"/>
-        </w:rPr>
-        <w:t>upotrebe</w:t>
-      </w:r>
-      <w:proofErr w:type="spellEnd"/>
-      <w:r>
-        <w:rPr>
-          <w:rFonts w:ascii="Times New Roman" w:hAnsi="Times New Roman" w:cs="Times New Roman"/>
-          <w:lang w:val="en-US"/>
-        </w:rPr>
-        <w:t xml:space="preserve"> </w:t>
-      </w:r>
-      <w:proofErr w:type="spellStart"/>
-      <w:r>
-        <w:rPr>
-          <w:rFonts w:ascii="Times New Roman" w:hAnsi="Times New Roman" w:cs="Times New Roman"/>
-          <w:lang w:val="en-US"/>
-        </w:rPr>
-        <w:t>prilikom</w:t>
-      </w:r>
-      <w:proofErr w:type="spellEnd"/>
-      <w:r>
-        <w:rPr>
-          <w:rFonts w:ascii="Times New Roman" w:hAnsi="Times New Roman" w:cs="Times New Roman"/>
-          <w:lang w:val="en-US"/>
-        </w:rPr>
-        <w:t xml:space="preserve"> </w:t>
-      </w:r>
-      <w:proofErr w:type="spellStart"/>
-      <w:r>
-        <w:rPr>
-          <w:rFonts w:ascii="Times New Roman" w:hAnsi="Times New Roman" w:cs="Times New Roman"/>
-          <w:lang w:val="en-US"/>
-        </w:rPr>
-        <w:t>brisanja</w:t>
-      </w:r>
-      <w:proofErr w:type="spellEnd"/>
-      <w:r>
-        <w:rPr>
-          <w:rFonts w:ascii="Times New Roman" w:hAnsi="Times New Roman" w:cs="Times New Roman"/>
-          <w:lang w:val="en-US"/>
-        </w:rPr>
-        <w:t xml:space="preserve"> </w:t>
-      </w:r>
-      <w:proofErr w:type="spellStart"/>
-      <w:r>
-        <w:rPr>
-          <w:rFonts w:ascii="Times New Roman" w:hAnsi="Times New Roman" w:cs="Times New Roman"/>
-          <w:lang w:val="en-US"/>
-        </w:rPr>
-        <w:t>trenera</w:t>
-      </w:r>
-      <w:proofErr w:type="spellEnd"/>
-      <w:r>
-        <w:rPr>
-          <w:rFonts w:ascii="Times New Roman" w:hAnsi="Times New Roman" w:cs="Times New Roman"/>
-          <w:lang w:val="en-US"/>
-        </w:rPr>
-        <w:t xml:space="preserve"> </w:t>
-      </w:r>
-      <w:proofErr w:type="spellStart"/>
-      <w:r>
-        <w:rPr>
-          <w:rFonts w:ascii="Times New Roman" w:hAnsi="Times New Roman" w:cs="Times New Roman"/>
-          <w:lang w:val="en-US"/>
-        </w:rPr>
-        <w:t>od</w:t>
-      </w:r>
-      <w:proofErr w:type="spellEnd"/>
-      <w:r>
-        <w:rPr>
-          <w:rFonts w:ascii="Times New Roman" w:hAnsi="Times New Roman" w:cs="Times New Roman"/>
-          <w:lang w:val="en-US"/>
-        </w:rPr>
-        <w:t xml:space="preserve"> </w:t>
-      </w:r>
-      <w:proofErr w:type="spellStart"/>
-      <w:r>
-        <w:rPr>
-          <w:rFonts w:ascii="Times New Roman" w:hAnsi="Times New Roman" w:cs="Times New Roman"/>
-          <w:lang w:val="en-US"/>
-        </w:rPr>
-        <w:t>strane</w:t>
-      </w:r>
-      <w:proofErr w:type="spellEnd"/>
-      <w:r>
-        <w:rPr>
-          <w:rFonts w:ascii="Times New Roman" w:hAnsi="Times New Roman" w:cs="Times New Roman"/>
-          <w:lang w:val="en-US"/>
-        </w:rPr>
-        <w:t xml:space="preserve"> </w:t>
-      </w:r>
-      <w:proofErr w:type="spellStart"/>
-      <w:r>
-        <w:rPr>
-          <w:rFonts w:ascii="Times New Roman" w:hAnsi="Times New Roman" w:cs="Times New Roman"/>
-          <w:lang w:val="en-US"/>
-        </w:rPr>
-        <w:t>administratora</w:t>
-      </w:r>
-      <w:proofErr w:type="spellEnd"/>
+        <w:t xml:space="preserve"> od strane administratora</w:t>
+      </w:r>
       <w:r>
         <w:rPr>
           <w:rFonts w:ascii="Times New Roman" w:hAnsi="Times New Roman" w:cs="Times New Roman"/>
@@ -2304,7 +2118,6 @@
         </w:rPr>
         <w:t xml:space="preserve">1.2. </w:t>
       </w:r>
-      <w:proofErr w:type="spellStart"/>
       <w:r>
         <w:rPr>
           <w:rFonts w:ascii="Times New Roman" w:hAnsi="Times New Roman" w:cs="Times New Roman"/>
@@ -2315,20 +2128,7 @@
           <w:szCs w:val="28"/>
           <w:lang w:val="en-US"/>
         </w:rPr>
-        <w:t>Namena</w:t>
-      </w:r>
-      <w:proofErr w:type="spellEnd"/>
-      <w:r>
-        <w:rPr>
-          <w:rFonts w:ascii="Times New Roman" w:hAnsi="Times New Roman" w:cs="Times New Roman"/>
-          <w:b/>
-          <w:bCs/>
-          <w:color w:val="auto"/>
-          <w:sz w:val="28"/>
-          <w:szCs w:val="28"/>
-          <w:lang w:val="en-US"/>
-        </w:rPr>
-        <w:t xml:space="preserve"> </w:t>
+        <w:t xml:space="preserve">Namena </w:t>
       </w:r>
       <w:r>
         <w:rPr>
@@ -2459,84 +2259,12 @@
         </w:rPr>
         <w:t xml:space="preserve">2. </w:t>
       </w:r>
-      <w:proofErr w:type="spellStart"/>
-      <w:r>
-        <w:rPr>
-          <w:rFonts w:ascii="Times New Roman" w:hAnsi="Times New Roman" w:cs="Times New Roman"/>
-        </w:rPr>
-        <w:t>Uputstvo</w:t>
-      </w:r>
-      <w:proofErr w:type="spellEnd"/>
-      <w:r>
-        <w:rPr>
-          <w:rFonts w:ascii="Times New Roman" w:hAnsi="Times New Roman" w:cs="Times New Roman"/>
-        </w:rPr>
-        <w:t xml:space="preserve"> za </w:t>
-      </w:r>
-      <w:proofErr w:type="spellStart"/>
-      <w:r>
-        <w:rPr>
-          <w:rFonts w:ascii="Times New Roman" w:hAnsi="Times New Roman" w:cs="Times New Roman"/>
-        </w:rPr>
-        <w:t>pisanje</w:t>
-      </w:r>
-      <w:proofErr w:type="spellEnd"/>
-      <w:r>
-        <w:rPr>
-          <w:rFonts w:ascii="Times New Roman" w:hAnsi="Times New Roman" w:cs="Times New Roman"/>
-        </w:rPr>
-        <w:t xml:space="preserve"> </w:t>
-      </w:r>
-      <w:proofErr w:type="spellStart"/>
-      <w:r>
-        <w:rPr>
-          <w:rFonts w:ascii="Times New Roman" w:hAnsi="Times New Roman" w:cs="Times New Roman"/>
-        </w:rPr>
-        <w:t>specifikacije</w:t>
-      </w:r>
-      <w:proofErr w:type="spellEnd"/>
-      <w:r>
-        <w:rPr>
-          <w:rFonts w:ascii="Times New Roman" w:hAnsi="Times New Roman" w:cs="Times New Roman"/>
-        </w:rPr>
-        <w:t xml:space="preserve"> </w:t>
-      </w:r>
-      <w:proofErr w:type="spellStart"/>
-      <w:r>
-        <w:rPr>
-          <w:rFonts w:ascii="Times New Roman" w:hAnsi="Times New Roman" w:cs="Times New Roman"/>
-        </w:rPr>
-        <w:t>scenarija</w:t>
-      </w:r>
-      <w:proofErr w:type="spellEnd"/>
-      <w:r>
-        <w:rPr>
-          <w:rFonts w:ascii="Times New Roman" w:hAnsi="Times New Roman" w:cs="Times New Roman"/>
-        </w:rPr>
-        <w:t xml:space="preserve"> </w:t>
-      </w:r>
-      <w:proofErr w:type="spellStart"/>
-      <w:r>
-        <w:rPr>
-          <w:rFonts w:ascii="Times New Roman" w:hAnsi="Times New Roman" w:cs="Times New Roman"/>
-        </w:rPr>
-        <w:t>upotrebe</w:t>
-      </w:r>
-      <w:proofErr w:type="spellEnd"/>
-      <w:r>
-        <w:rPr>
-          <w:rFonts w:ascii="Times New Roman" w:hAnsi="Times New Roman" w:cs="Times New Roman"/>
-        </w:rPr>
-        <w:t xml:space="preserve"> </w:t>
-      </w:r>
-      <w:proofErr w:type="spellStart"/>
-      <w:r>
-        <w:rPr>
-          <w:rFonts w:ascii="Times New Roman" w:hAnsi="Times New Roman" w:cs="Times New Roman"/>
-        </w:rPr>
-        <w:t>funkcionalnosti</w:t>
-      </w:r>
-      <w:proofErr w:type="spellEnd"/>
+      <w:r>
+        <w:rPr>
+          <w:rFonts w:ascii="Times New Roman" w:hAnsi="Times New Roman" w:cs="Times New Roman"/>
+        </w:rPr>
+        <w:t>Uputstvo za pisanje specifikacije scenarija upotrebe funkcionalnosti</w:t>
+      </w:r>
     </w:p>
     <w:p>
       <w:pPr>
@@ -2999,51 +2727,7 @@
         <w:rPr>
           <w:rFonts w:ascii="Times New Roman" w:hAnsi="Times New Roman" w:cs="Times New Roman"/>
         </w:rPr>
-        <w:t>(</w:t>
-      </w:r>
-      <w:proofErr w:type="spellStart"/>
-      <w:proofErr w:type="gramStart"/>
-      <w:r>
-        <w:rPr>
-          <w:rFonts w:ascii="Times New Roman" w:hAnsi="Times New Roman" w:cs="Times New Roman"/>
-        </w:rPr>
-        <w:t>iz</w:t>
-      </w:r>
-      <w:proofErr w:type="spellEnd"/>
-      <w:proofErr w:type="gramEnd"/>
-      <w:r>
-        <w:rPr>
-          <w:rFonts w:ascii="Times New Roman" w:hAnsi="Times New Roman" w:cs="Times New Roman"/>
-        </w:rPr>
-        <w:t xml:space="preserve"> </w:t>
-      </w:r>
-      <w:proofErr w:type="spellStart"/>
-      <w:r>
-        <w:rPr>
-          <w:rFonts w:ascii="Times New Roman" w:hAnsi="Times New Roman" w:cs="Times New Roman"/>
-        </w:rPr>
-        <w:t>projektnog</w:t>
-      </w:r>
-      <w:proofErr w:type="spellEnd"/>
-      <w:r>
-        <w:rPr>
-          <w:rFonts w:ascii="Times New Roman" w:hAnsi="Times New Roman" w:cs="Times New Roman"/>
-        </w:rPr>
-        <w:t xml:space="preserve"> </w:t>
-      </w:r>
-      <w:proofErr w:type="spellStart"/>
-      <w:r>
-        <w:rPr>
-          <w:rFonts w:ascii="Times New Roman" w:hAnsi="Times New Roman" w:cs="Times New Roman"/>
-        </w:rPr>
-        <w:t>zadatka</w:t>
-      </w:r>
-      <w:proofErr w:type="spellEnd"/>
-      <w:r>
-        <w:rPr>
-          <w:rFonts w:ascii="Times New Roman" w:hAnsi="Times New Roman" w:cs="Times New Roman"/>
-        </w:rPr>
-        <w:t>)</w:t>
+        <w:t>(iz projektnog zadatka)</w:t>
       </w:r>
     </w:p>
     <w:p>
@@ -3058,147 +2742,7 @@
         <w:rPr>
           <w:rFonts w:ascii="Times New Roman" w:hAnsi="Times New Roman" w:cs="Times New Roman"/>
         </w:rPr>
-        <w:t xml:space="preserve">Administrator </w:t>
-      </w:r>
-      <w:proofErr w:type="spellStart"/>
-      <w:r>
-        <w:rPr>
-          <w:rFonts w:ascii="Times New Roman" w:hAnsi="Times New Roman" w:cs="Times New Roman"/>
-        </w:rPr>
-        <w:t>može</w:t>
-      </w:r>
-      <w:proofErr w:type="spellEnd"/>
-      <w:r>
-        <w:rPr>
-          <w:rFonts w:ascii="Times New Roman" w:hAnsi="Times New Roman" w:cs="Times New Roman"/>
-        </w:rPr>
-        <w:t xml:space="preserve"> </w:t>
-      </w:r>
-      <w:proofErr w:type="spellStart"/>
-      <w:r>
-        <w:rPr>
-          <w:rFonts w:ascii="Times New Roman" w:hAnsi="Times New Roman" w:cs="Times New Roman"/>
-        </w:rPr>
-        <w:t>brisati</w:t>
-      </w:r>
-      <w:proofErr w:type="spellEnd"/>
-      <w:r>
-        <w:rPr>
-          <w:rFonts w:ascii="Times New Roman" w:hAnsi="Times New Roman" w:cs="Times New Roman"/>
-        </w:rPr>
-        <w:t xml:space="preserve"> </w:t>
-      </w:r>
-      <w:proofErr w:type="spellStart"/>
-      <w:r>
-        <w:rPr>
-          <w:rFonts w:ascii="Times New Roman" w:hAnsi="Times New Roman" w:cs="Times New Roman"/>
-        </w:rPr>
-        <w:t>trenere</w:t>
-      </w:r>
-      <w:proofErr w:type="spellEnd"/>
-      <w:r>
-        <w:rPr>
-          <w:rFonts w:ascii="Times New Roman" w:hAnsi="Times New Roman" w:cs="Times New Roman"/>
-        </w:rPr>
-        <w:t xml:space="preserve">. </w:t>
-      </w:r>
-      <w:proofErr w:type="spellStart"/>
-      <w:r>
-        <w:rPr>
-          <w:rFonts w:ascii="Times New Roman" w:hAnsi="Times New Roman" w:cs="Times New Roman"/>
-        </w:rPr>
-        <w:t>Trener</w:t>
-      </w:r>
-      <w:proofErr w:type="spellEnd"/>
-      <w:r>
-        <w:rPr>
-          <w:rFonts w:ascii="Times New Roman" w:hAnsi="Times New Roman" w:cs="Times New Roman"/>
-        </w:rPr>
-        <w:t xml:space="preserve"> se </w:t>
-      </w:r>
-      <w:proofErr w:type="spellStart"/>
-      <w:r>
-        <w:rPr>
-          <w:rFonts w:ascii="Times New Roman" w:hAnsi="Times New Roman" w:cs="Times New Roman"/>
-        </w:rPr>
-        <w:t>više</w:t>
-      </w:r>
-      <w:proofErr w:type="spellEnd"/>
-      <w:r>
-        <w:rPr>
-          <w:rFonts w:ascii="Times New Roman" w:hAnsi="Times New Roman" w:cs="Times New Roman"/>
-        </w:rPr>
-        <w:t xml:space="preserve"> ne </w:t>
-      </w:r>
-      <w:proofErr w:type="spellStart"/>
-      <w:r>
-        <w:rPr>
-          <w:rFonts w:ascii="Times New Roman" w:hAnsi="Times New Roman" w:cs="Times New Roman"/>
-        </w:rPr>
-        <w:t>može</w:t>
-      </w:r>
-      <w:proofErr w:type="spellEnd"/>
-      <w:r>
-        <w:rPr>
-          <w:rFonts w:ascii="Times New Roman" w:hAnsi="Times New Roman" w:cs="Times New Roman"/>
-        </w:rPr>
-        <w:t xml:space="preserve"> </w:t>
-      </w:r>
-      <w:proofErr w:type="spellStart"/>
-      <w:r>
-        <w:rPr>
-          <w:rFonts w:ascii="Times New Roman" w:hAnsi="Times New Roman" w:cs="Times New Roman"/>
-        </w:rPr>
-        <w:t>ulogovati</w:t>
-      </w:r>
-      <w:proofErr w:type="spellEnd"/>
-      <w:r>
-        <w:rPr>
-          <w:rFonts w:ascii="Times New Roman" w:hAnsi="Times New Roman" w:cs="Times New Roman"/>
-        </w:rPr>
-        <w:t xml:space="preserve"> </w:t>
-      </w:r>
-      <w:proofErr w:type="spellStart"/>
-      <w:r>
-        <w:rPr>
-          <w:rFonts w:ascii="Times New Roman" w:hAnsi="Times New Roman" w:cs="Times New Roman"/>
-        </w:rPr>
-        <w:t>sa</w:t>
-      </w:r>
-      <w:proofErr w:type="spellEnd"/>
-      <w:r>
-        <w:rPr>
-          <w:rFonts w:ascii="Times New Roman" w:hAnsi="Times New Roman" w:cs="Times New Roman"/>
-        </w:rPr>
-        <w:t xml:space="preserve"> </w:t>
-      </w:r>
-      <w:proofErr w:type="spellStart"/>
-      <w:r>
-        <w:rPr>
-          <w:rFonts w:ascii="Times New Roman" w:hAnsi="Times New Roman" w:cs="Times New Roman"/>
-        </w:rPr>
-        <w:t>obrisanim</w:t>
-      </w:r>
-      <w:proofErr w:type="spellEnd"/>
-      <w:r>
-        <w:rPr>
-          <w:rFonts w:ascii="Times New Roman" w:hAnsi="Times New Roman" w:cs="Times New Roman"/>
-        </w:rPr>
-        <w:t xml:space="preserve"> </w:t>
-      </w:r>
-      <w:proofErr w:type="spellStart"/>
-      <w:r>
-        <w:rPr>
-          <w:rFonts w:ascii="Times New Roman" w:hAnsi="Times New Roman" w:cs="Times New Roman"/>
-        </w:rPr>
-        <w:t>nalogom</w:t>
-      </w:r>
-      <w:proofErr w:type="spellEnd"/>
-      <w:r>
-        <w:rPr>
-          <w:rFonts w:ascii="Times New Roman" w:hAnsi="Times New Roman" w:cs="Times New Roman"/>
-        </w:rPr>
-        <w:t>.</w:t>
+        <w:t>Administrator može brisati trenere. Trener se više ne može ulogovati sa obrisanim nalogom.</w:t>
       </w:r>
     </w:p>
     <w:p>

</xml_diff>